<commit_message>
I forgot to attach the UML diagram
</commit_message>
<xml_diff>
--- a/documents/Artifacts.docx
+++ b/documents/Artifacts.docx
@@ -13,6 +13,8 @@
           <w:szCs w:val="28"/>
         </w:rPr>
       </w:pPr>
+      <w:bookmarkStart w:id="0" w:name="_Hlk479264902"/>
+      <w:bookmarkEnd w:id="0"/>
       <w:r>
         <w:rPr>
           <w:b/>
@@ -20,9 +22,8 @@
           <w:sz w:val="28"/>
           <w:szCs w:val="28"/>
         </w:rPr>
-        <w:t xml:space="preserve">C </w:t>
-      </w:r>
-      <w:proofErr w:type="spellStart"/>
+        <w:t xml:space="preserve">C Sc 335 </w:t>
+      </w:r>
       <w:r>
         <w:rPr>
           <w:b/>
@@ -30,9 +31,8 @@
           <w:sz w:val="28"/>
           <w:szCs w:val="28"/>
         </w:rPr>
-        <w:t>Sc</w:t>
-      </w:r>
-      <w:proofErr w:type="spellEnd"/>
+        <w:t>Analysis</w:t>
+      </w:r>
       <w:r>
         <w:rPr>
           <w:b/>
@@ -40,7 +40,7 @@
           <w:sz w:val="28"/>
           <w:szCs w:val="28"/>
         </w:rPr>
-        <w:t xml:space="preserve"> 335 </w:t>
+        <w:t xml:space="preserve"> and Design</w:t>
       </w:r>
       <w:r>
         <w:rPr>
@@ -49,7 +49,7 @@
           <w:sz w:val="28"/>
           <w:szCs w:val="28"/>
         </w:rPr>
-        <w:t>Analysis</w:t>
+        <w:t xml:space="preserve"> </w:t>
       </w:r>
       <w:r>
         <w:rPr>
@@ -58,7 +58,7 @@
           <w:sz w:val="28"/>
           <w:szCs w:val="28"/>
         </w:rPr>
-        <w:t xml:space="preserve"> and Design</w:t>
+        <w:t>Artifact</w:t>
       </w:r>
       <w:r>
         <w:rPr>
@@ -67,7 +67,7 @@
           <w:sz w:val="28"/>
           <w:szCs w:val="28"/>
         </w:rPr>
-        <w:t xml:space="preserve"> </w:t>
+        <w:t>s</w:t>
       </w:r>
       <w:r>
         <w:rPr>
@@ -76,24 +76,6 @@
           <w:sz w:val="28"/>
           <w:szCs w:val="28"/>
         </w:rPr>
-        <w:t>Artifact</w:t>
-      </w:r>
-      <w:r>
-        <w:rPr>
-          <w:b/>
-          <w:bCs/>
-          <w:sz w:val="28"/>
-          <w:szCs w:val="28"/>
-        </w:rPr>
-        <w:t>s</w:t>
-      </w:r>
-      <w:r>
-        <w:rPr>
-          <w:b/>
-          <w:bCs/>
-          <w:sz w:val="28"/>
-          <w:szCs w:val="28"/>
-        </w:rPr>
         <w:t xml:space="preserve"> for Final Project</w:t>
       </w:r>
     </w:p>
@@ -147,7 +129,6 @@
         </w:rPr>
         <w:tab/>
       </w:r>
-      <w:proofErr w:type="spellStart"/>
       <w:r>
         <w:rPr>
           <w:sz w:val="24"/>
@@ -155,7 +136,6 @@
         </w:rPr>
         <w:t>Mewtwo</w:t>
       </w:r>
-      <w:proofErr w:type="spellEnd"/>
       <w:r>
         <w:rPr>
           <w:sz w:val="24"/>
@@ -215,7 +195,6 @@
         </w:rPr>
         <w:t xml:space="preserve">                </w:t>
       </w:r>
-      <w:proofErr w:type="spellStart"/>
       <w:r>
         <w:rPr>
           <w:b/>
@@ -224,7 +203,6 @@
         </w:rPr>
         <w:t>Pokemon_Safari_Zone</w:t>
       </w:r>
-      <w:proofErr w:type="spellEnd"/>
     </w:p>
     <w:p>
       <w:pPr>
@@ -289,21 +267,12 @@
         </w:rPr>
         <w:tab/>
       </w:r>
-      <w:proofErr w:type="spellStart"/>
-      <w:r>
-        <w:rPr>
-          <w:sz w:val="24"/>
-          <w:szCs w:val="24"/>
-        </w:rPr>
-        <w:t>Mengtao</w:t>
-      </w:r>
-      <w:proofErr w:type="spellEnd"/>
-      <w:r>
-        <w:rPr>
-          <w:sz w:val="24"/>
-          <w:szCs w:val="24"/>
-        </w:rPr>
-        <w:t xml:space="preserve"> Tang</w:t>
+      <w:r>
+        <w:rPr>
+          <w:sz w:val="24"/>
+          <w:szCs w:val="24"/>
+        </w:rPr>
+        <w:t>Mengtao Tang</w:t>
       </w:r>
     </w:p>
     <w:p>
@@ -334,22 +303,7 @@
           <w:szCs w:val="24"/>
         </w:rPr>
         <w:tab/>
-      </w:r>
-      <w:proofErr w:type="spellStart"/>
-      <w:r>
-        <w:rPr>
-          <w:sz w:val="24"/>
-          <w:szCs w:val="24"/>
-        </w:rPr>
-        <w:t>Shanrui</w:t>
-      </w:r>
-      <w:proofErr w:type="spellEnd"/>
-      <w:r>
-        <w:rPr>
-          <w:sz w:val="24"/>
-          <w:szCs w:val="24"/>
-        </w:rPr>
-        <w:t xml:space="preserve"> Zhang</w:t>
+        <w:t>Shanrui Zhang</w:t>
       </w:r>
     </w:p>
     <w:p>
@@ -767,23 +721,7 @@
                 <w:sz w:val="24"/>
                 <w:szCs w:val="24"/>
               </w:rPr>
-              <w:t xml:space="preserve">This object store the basic information of each player, including their inventory and </w:t>
-            </w:r>
-            <w:proofErr w:type="spellStart"/>
-            <w:r>
-              <w:rPr>
-                <w:sz w:val="24"/>
-                <w:szCs w:val="24"/>
-              </w:rPr>
-              <w:t>pokemon</w:t>
-            </w:r>
-            <w:proofErr w:type="spellEnd"/>
-            <w:r>
-              <w:rPr>
-                <w:sz w:val="24"/>
-                <w:szCs w:val="24"/>
-              </w:rPr>
-              <w:t xml:space="preserve"> collection</w:t>
+              <w:t>This object store the basic information of each player, including their inventory and pokemon collection</w:t>
             </w:r>
             <w:r>
               <w:rPr>
@@ -906,7 +844,6 @@
                 <w:szCs w:val="24"/>
               </w:rPr>
             </w:pPr>
-            <w:proofErr w:type="spellStart"/>
             <w:r>
               <w:rPr>
                 <w:sz w:val="24"/>
@@ -914,7 +851,6 @@
               </w:rPr>
               <w:t>PokemonCollection</w:t>
             </w:r>
-            <w:proofErr w:type="spellEnd"/>
           </w:p>
           <w:p>
             <w:pPr>
@@ -955,23 +891,7 @@
                 <w:sz w:val="24"/>
                 <w:szCs w:val="24"/>
               </w:rPr>
-              <w:t xml:space="preserve">This object store the </w:t>
-            </w:r>
-            <w:proofErr w:type="spellStart"/>
-            <w:r>
-              <w:rPr>
-                <w:sz w:val="24"/>
-                <w:szCs w:val="24"/>
-              </w:rPr>
-              <w:t>pokemon</w:t>
-            </w:r>
-            <w:proofErr w:type="spellEnd"/>
-            <w:r>
-              <w:rPr>
-                <w:sz w:val="24"/>
-                <w:szCs w:val="24"/>
-              </w:rPr>
-              <w:t xml:space="preserve"> that each player has</w:t>
+              <w:t>This object store the pokemon that each player has</w:t>
             </w:r>
           </w:p>
           <w:p>
@@ -1105,7 +1025,6 @@
                 <w:szCs w:val="24"/>
               </w:rPr>
             </w:pPr>
-            <w:proofErr w:type="spellStart"/>
             <w:r>
               <w:rPr>
                 <w:sz w:val="24"/>
@@ -1113,7 +1032,6 @@
               </w:rPr>
               <w:t>pokemon</w:t>
             </w:r>
-            <w:proofErr w:type="spellEnd"/>
           </w:p>
         </w:tc>
         <w:tc>
@@ -1154,17 +1072,8 @@
                 <w:sz w:val="24"/>
                 <w:szCs w:val="24"/>
               </w:rPr>
-              <w:t xml:space="preserve">This object defines the properties of each </w:t>
+              <w:t>This object defines the properties of each pokemon</w:t>
             </w:r>
-            <w:proofErr w:type="spellStart"/>
-            <w:r>
-              <w:rPr>
-                <w:sz w:val="24"/>
-                <w:szCs w:val="24"/>
-              </w:rPr>
-              <w:t>pokemon</w:t>
-            </w:r>
-            <w:proofErr w:type="spellEnd"/>
           </w:p>
           <w:p>
             <w:pPr>
@@ -1202,7 +1111,6 @@
                 <w:szCs w:val="24"/>
               </w:rPr>
             </w:pPr>
-            <w:proofErr w:type="spellStart"/>
             <w:r>
               <w:rPr>
                 <w:sz w:val="24"/>
@@ -1210,7 +1118,6 @@
               </w:rPr>
               <w:t>PokemonPool</w:t>
             </w:r>
-            <w:proofErr w:type="spellEnd"/>
           </w:p>
         </w:tc>
         <w:tc>
@@ -1242,23 +1149,7 @@
                 <w:sz w:val="24"/>
                 <w:szCs w:val="24"/>
               </w:rPr>
-              <w:t xml:space="preserve">This is the collection of all the </w:t>
-            </w:r>
-            <w:proofErr w:type="spellStart"/>
-            <w:r>
-              <w:rPr>
-                <w:sz w:val="24"/>
-                <w:szCs w:val="24"/>
-              </w:rPr>
-              <w:t>pokemons</w:t>
-            </w:r>
-            <w:proofErr w:type="spellEnd"/>
-            <w:r>
-              <w:rPr>
-                <w:sz w:val="24"/>
-                <w:szCs w:val="24"/>
-              </w:rPr>
-              <w:t xml:space="preserve"> that will appear in the game</w:t>
+              <w:t>This is the collection of all the pokemons that will appear in the game</w:t>
             </w:r>
           </w:p>
           <w:p>
@@ -1306,7 +1197,6 @@
                 <w:szCs w:val="24"/>
               </w:rPr>
             </w:pPr>
-            <w:proofErr w:type="spellStart"/>
             <w:r>
               <w:rPr>
                 <w:sz w:val="24"/>
@@ -1314,7 +1204,6 @@
               </w:rPr>
               <w:t>ItemPool</w:t>
             </w:r>
-            <w:proofErr w:type="spellEnd"/>
           </w:p>
           <w:p>
             <w:pPr>
@@ -1432,33 +1321,8 @@
                 <w:sz w:val="24"/>
                 <w:szCs w:val="24"/>
               </w:rPr>
-              <w:t>This store the information of each map in the game, it will contain path/</w:t>
+              <w:t>This store the information of each map in the game, it will contain path/pokemon distribution etc</w:t>
             </w:r>
-            <w:proofErr w:type="spellStart"/>
-            <w:r>
-              <w:rPr>
-                <w:sz w:val="24"/>
-                <w:szCs w:val="24"/>
-              </w:rPr>
-              <w:t>pokemon</w:t>
-            </w:r>
-            <w:proofErr w:type="spellEnd"/>
-            <w:r>
-              <w:rPr>
-                <w:sz w:val="24"/>
-                <w:szCs w:val="24"/>
-              </w:rPr>
-              <w:t xml:space="preserve"> distribution </w:t>
-            </w:r>
-            <w:proofErr w:type="spellStart"/>
-            <w:r>
-              <w:rPr>
-                <w:sz w:val="24"/>
-                <w:szCs w:val="24"/>
-              </w:rPr>
-              <w:t>etc</w:t>
-            </w:r>
-            <w:proofErr w:type="spellEnd"/>
           </w:p>
           <w:p>
             <w:pPr>
@@ -1872,14 +1736,50 @@
           <w:szCs w:val="20"/>
         </w:rPr>
       </w:pPr>
-    </w:p>
-    <w:p>
-      <w:pPr>
-        <w:rPr>
+      <w:r>
+        <w:rPr>
+          <w:noProof/>
           <w:sz w:val="20"/>
           <w:szCs w:val="20"/>
-        </w:rPr>
-      </w:pPr>
+          <w:lang w:eastAsia="zh-CN"/>
+        </w:rPr>
+        <w:lastRenderedPageBreak/>
+        <w:drawing>
+          <wp:inline distT="0" distB="0" distL="0" distR="0" wp14:anchorId="427FAD8F" wp14:editId="620B6C51">
+            <wp:extent cx="6492240" cy="3773805"/>
+            <wp:effectExtent l="0" t="0" r="3810" b="0"/>
+            <wp:docPr id="4" name="Picture 4"/>
+            <wp:cNvGraphicFramePr>
+              <a:graphicFrameLocks xmlns:a="http://schemas.openxmlformats.org/drawingml/2006/main" noChangeAspect="1"/>
+            </wp:cNvGraphicFramePr>
+            <a:graphic xmlns:a="http://schemas.openxmlformats.org/drawingml/2006/main">
+              <a:graphicData uri="http://schemas.openxmlformats.org/drawingml/2006/picture">
+                <pic:pic xmlns:pic="http://schemas.openxmlformats.org/drawingml/2006/picture">
+                  <pic:nvPicPr>
+                    <pic:cNvPr id="4" name="UML.jpg"/>
+                    <pic:cNvPicPr/>
+                  </pic:nvPicPr>
+                  <pic:blipFill>
+                    <a:blip r:embed="rId8"/>
+                    <a:stretch>
+                      <a:fillRect/>
+                    </a:stretch>
+                  </pic:blipFill>
+                  <pic:spPr>
+                    <a:xfrm>
+                      <a:off x="0" y="0"/>
+                      <a:ext cx="6492240" cy="3773805"/>
+                    </a:xfrm>
+                    <a:prstGeom prst="rect">
+                      <a:avLst/>
+                    </a:prstGeom>
+                  </pic:spPr>
+                </pic:pic>
+              </a:graphicData>
+            </a:graphic>
+          </wp:inline>
+        </w:drawing>
+      </w:r>
     </w:p>
     <w:p>
       <w:pPr>
@@ -1888,8 +1788,6 @@
           <w:szCs w:val="20"/>
         </w:rPr>
       </w:pPr>
-      <w:bookmarkStart w:id="0" w:name="_GoBack"/>
-      <w:bookmarkEnd w:id="0"/>
     </w:p>
     <w:p>
       <w:pPr>
@@ -1900,6 +1798,29 @@
       </w:pPr>
     </w:p>
     <w:p>
+      <w:pPr>
+        <w:rPr>
+          <w:sz w:val="20"/>
+          <w:szCs w:val="20"/>
+        </w:rPr>
+      </w:pPr>
+      <w:r>
+        <w:rPr>
+          <w:sz w:val="20"/>
+          <w:szCs w:val="20"/>
+        </w:rPr>
+        <w:t>This UML almost conclude basic idea of the relationship between each object except the GUI, we are still working on the GUI</w:t>
+      </w:r>
+    </w:p>
+    <w:p>
+      <w:pPr>
+        <w:rPr>
+          <w:sz w:val="20"/>
+          <w:szCs w:val="20"/>
+        </w:rPr>
+      </w:pPr>
+    </w:p>
+    <w:p>
       <w:r>
         <w:rPr>
           <w:b/>
@@ -1940,15 +1861,7 @@
         <w:t xml:space="preserve">Your team UML Sequence Diagram should show </w:t>
       </w:r>
       <w:r>
-        <w:t xml:space="preserve">the </w:t>
-      </w:r>
-      <w:proofErr w:type="spellStart"/>
-      <w:r>
-        <w:t>seconf</w:t>
-      </w:r>
-      <w:proofErr w:type="spellEnd"/>
-      <w:r>
-        <w:t xml:space="preserve"> most </w:t>
+        <w:t xml:space="preserve">the seconf most </w:t>
       </w:r>
       <w:r>
         <w:t>important scenario</w:t>
@@ -2010,7 +1923,7 @@
         </w:rPr>
         <w:t xml:space="preserve"> must be created with the sequence diagram editor </w:t>
       </w:r>
-      <w:hyperlink r:id="rId8" w:history="1">
+      <w:hyperlink r:id="rId9" w:history="1">
         <w:r>
           <w:t>https://www.websequencediagrams.com/#</w:t>
         </w:r>
@@ -2068,7 +1981,7 @@
                     <pic:cNvPicPr/>
                   </pic:nvPicPr>
                   <pic:blipFill>
-                    <a:blip r:embed="rId9"/>
+                    <a:blip r:embed="rId10"/>
                     <a:stretch>
                       <a:fillRect/>
                     </a:stretch>
@@ -2088,6 +2001,58 @@
           </wp:inline>
         </w:drawing>
       </w:r>
+    </w:p>
+    <w:p>
+      <w:r>
+        <w:rPr>
+          <w:noProof/>
+          <w:sz w:val="20"/>
+          <w:szCs w:val="20"/>
+          <w:lang w:eastAsia="zh-CN"/>
+        </w:rPr>
+        <w:drawing>
+          <wp:inline distT="0" distB="0" distL="0" distR="0" wp14:anchorId="5D6BA630" wp14:editId="3A519CFE">
+            <wp:extent cx="6492240" cy="3773805"/>
+            <wp:effectExtent l="0" t="0" r="3810" b="0"/>
+            <wp:docPr id="5" name="Picture 5"/>
+            <wp:cNvGraphicFramePr>
+              <a:graphicFrameLocks xmlns:a="http://schemas.openxmlformats.org/drawingml/2006/main" noChangeAspect="1"/>
+            </wp:cNvGraphicFramePr>
+            <a:graphic xmlns:a="http://schemas.openxmlformats.org/drawingml/2006/main">
+              <a:graphicData uri="http://schemas.openxmlformats.org/drawingml/2006/picture">
+                <pic:pic xmlns:pic="http://schemas.openxmlformats.org/drawingml/2006/picture">
+                  <pic:nvPicPr>
+                    <pic:cNvPr id="4" name="UML.jpg"/>
+                    <pic:cNvPicPr/>
+                  </pic:nvPicPr>
+                  <pic:blipFill>
+                    <a:blip r:embed="rId8"/>
+                    <a:stretch>
+                      <a:fillRect/>
+                    </a:stretch>
+                  </pic:blipFill>
+                  <pic:spPr>
+                    <a:xfrm>
+                      <a:off x="0" y="0"/>
+                      <a:ext cx="6492240" cy="3773805"/>
+                    </a:xfrm>
+                    <a:prstGeom prst="rect">
+                      <a:avLst/>
+                    </a:prstGeom>
+                  </pic:spPr>
+                </pic:pic>
+              </a:graphicData>
+            </a:graphic>
+          </wp:inline>
+        </w:drawing>
+      </w:r>
+    </w:p>
+    <w:p>
+      <w:r>
+        <w:t>Same as in previous one, we conclude the basic relationship</w:t>
+      </w:r>
+      <w:bookmarkStart w:id="1" w:name="_GoBack"/>
+      <w:bookmarkEnd w:id="1"/>
     </w:p>
     <w:sectPr>
       <w:pgSz w:w="12240" w:h="15840"/>
@@ -2364,6 +2329,7 @@
     <w:lsdException w:name="HTML Sample" w:semiHidden="1" w:unhideWhenUsed="1"/>
     <w:lsdException w:name="HTML Typewriter" w:semiHidden="1" w:unhideWhenUsed="1"/>
     <w:lsdException w:name="HTML Variable" w:semiHidden="1" w:unhideWhenUsed="1"/>
+    <w:lsdException w:name="Normal Table" w:semiHidden="1" w:unhideWhenUsed="1"/>
     <w:lsdException w:name="annotation subject" w:semiHidden="1" w:unhideWhenUsed="1"/>
     <w:lsdException w:name="No List" w:semiHidden="1" w:unhideWhenUsed="1"/>
     <w:lsdException w:name="Outline List 1" w:semiHidden="1" w:unhideWhenUsed="1"/>
@@ -2408,6 +2374,7 @@
     <w:lsdException w:name="Table Professional" w:semiHidden="1" w:unhideWhenUsed="1"/>
     <w:lsdException w:name="Table Subtle 1" w:semiHidden="1" w:unhideWhenUsed="1"/>
     <w:lsdException w:name="Table Subtle 2" w:semiHidden="1" w:unhideWhenUsed="1"/>
+    <w:lsdException w:name="Table Web 1" w:semiHidden="1" w:unhideWhenUsed="1"/>
     <w:lsdException w:name="Table Web 2" w:semiHidden="1" w:unhideWhenUsed="1"/>
     <w:lsdException w:name="Table Web 3" w:semiHidden="1" w:unhideWhenUsed="1"/>
     <w:lsdException w:name="Balloon Text" w:semiHidden="1" w:unhideWhenUsed="1"/>
@@ -3009,7 +2976,7 @@
 </file>
 
 <file path=customXml/itemProps1.xml><?xml version="1.0" encoding="utf-8"?>
-<ds:datastoreItem xmlns:ds="http://schemas.openxmlformats.org/officeDocument/2006/customXml" ds:itemID="{2D51542C-AD23-4148-B18B-80CC279FEFE6}">
+<ds:datastoreItem xmlns:ds="http://schemas.openxmlformats.org/officeDocument/2006/customXml" ds:itemID="{34A075D7-1554-4E2D-A1F1-181984AD54BC}">
   <ds:schemaRefs>
     <ds:schemaRef ds:uri="http://schemas.openxmlformats.org/officeDocument/2006/bibliography"/>
   </ds:schemaRefs>

</xml_diff>